<commit_message>
opisalem kolejne 3 encje
</commit_message>
<xml_diff>
--- a/Opis_encji.docx
+++ b/Opis_encji.docx
@@ -49,13 +49,7 @@
         <w:pStyle w:val="Akapitzlist"/>
       </w:pPr>
       <w:r>
-        <w:t xml:space="preserve">Krotki w tej encji reprezentują poszczególne działy w firmie. Każda krotka posiada 3 atrybuty :id_działu , zarządca_działu,nazwa_działu.  Np : (1,15490,Dział Telekomunikacji) =&gt; Dział o nazwie "Dział komunikacji" indeksie 1 zarządzany przez pracownika o indeksie </w:t>
-      </w:r>
-      <w:r>
-        <w:t>15490</w:t>
-      </w:r>
-      <w:r>
-        <w:t xml:space="preserve"> . </w:t>
+        <w:t xml:space="preserve">Krotki w tej encji reprezentują poszczególne działy w firmie. Każda krotka posiada 3 atrybuty :id_działu , zarządca_działu,nazwa_działu.  Np : (1,15490,Dział Telekomunikacji) =&gt; Dział o nazwie "Dział komunikacji" indeksie 1 zarządzany przez pracownika o indeksie 15490 . </w:t>
       </w:r>
     </w:p>
     <w:p>
@@ -369,8 +363,265 @@
     <w:p>
       <w:pPr>
         <w:pStyle w:val="Akapitzlist"/>
-        <w:ind w:left="1440"/>
-      </w:pPr>
+      </w:pPr>
+      <w:r>
+        <w:t xml:space="preserve">Krotki w tej encji reprezentują  poszczególnych pracowników zatrudnionych przez szefa firmy. Każda krotka posiada 5 atrybutów : id_pracownika , imie, nazwisko , wypłata , godziny_tygodniowo. Np. : (384,Jan,Kowalski,2000,40) =&gt; Pracownik o indeksie 384 , imieniu Jan, nazwisku Kowalski , który zarabia łącznie 2000 zł tygodniowo oraz pracuje 40h. </w:t>
+      </w:r>
+    </w:p>
+    <w:p>
+      <w:pPr>
+        <w:pStyle w:val="Akapitzlist"/>
+      </w:pPr>
+      <w:r>
+        <w:t>Atrybuty :</w:t>
+      </w:r>
+    </w:p>
+    <w:p>
+      <w:pPr>
+        <w:pStyle w:val="Akapitzlist"/>
+        <w:numPr>
+          <w:ilvl w:val="0"/>
+          <w:numId w:val="5"/>
+        </w:numPr>
+      </w:pPr>
+      <w:r>
+        <w:t>id_pracownika : jest to nieujemny Integer oraz klucz główny encji. Każdy pracownik posiada swój własny unikalny numer identyfikacyjny , który jest przechowywany w tym atrybucie.</w:t>
+      </w:r>
+    </w:p>
+    <w:p>
+      <w:pPr>
+        <w:pStyle w:val="Akapitzlist"/>
+        <w:numPr>
+          <w:ilvl w:val="0"/>
+          <w:numId w:val="5"/>
+        </w:numPr>
+      </w:pPr>
+      <w:r>
+        <w:t>imie : jest to varchar(90) . W tym atrybucie przechowywane jest imie danego pracownika.</w:t>
+      </w:r>
+    </w:p>
+    <w:p>
+      <w:pPr>
+        <w:pStyle w:val="Akapitzlist"/>
+        <w:numPr>
+          <w:ilvl w:val="0"/>
+          <w:numId w:val="5"/>
+        </w:numPr>
+      </w:pPr>
+      <w:r>
+        <w:t>nazwisko : jest to varchar(90). W tym atrybucie przechowywane jest nazwisko danego pracownika.</w:t>
+      </w:r>
+    </w:p>
+    <w:p>
+      <w:pPr>
+        <w:pStyle w:val="Akapitzlist"/>
+        <w:numPr>
+          <w:ilvl w:val="0"/>
+          <w:numId w:val="5"/>
+        </w:numPr>
+      </w:pPr>
+      <w:r>
+        <w:t>wypłata : jest to nieujemny Integer</w:t>
+      </w:r>
+      <w:r>
+        <w:t>. W tym atrybucie zawierana jest suma wynagrodzeń danego pracownika ze wszystkich zespołów do , których należy pracownik ( każe wynagrodzenie z encji Grupy_zespołów dodawane jest do wypłate dopiero po zatwierdzeniu przez zarządce każdego zespołu do , których należy pracownik tzn. Jeżeli pracownik A należy do zespołów X i Y w , których pobiera odpowiednio 2000zł i 1000zł , po zatwierdzeniu wynagrodzeń przez zarządce zespołu X wartośc atrybutu wypłata wynosi 2000zł natomiast nastepnie po zatwierdzeniu wynagrodzeń przez zarządce zespołu Y wartośc atrybutu wypłata wynosi 3000zł).</w:t>
+      </w:r>
+    </w:p>
+    <w:p>
+      <w:pPr>
+        <w:pStyle w:val="Akapitzlist"/>
+        <w:numPr>
+          <w:ilvl w:val="0"/>
+          <w:numId w:val="5"/>
+        </w:numPr>
+      </w:pPr>
+      <w:r>
+        <w:t xml:space="preserve">godziny_tygodniowo : jest to nieujemny Integer. W tym atrybucie zawierana jest suma godzin danego pracownika jaką musi odpracować tygodniowo we wszystkich swoich zespołach. </w:t>
+      </w:r>
+    </w:p>
+    <w:p>
+      <w:pPr>
+        <w:pStyle w:val="Akapitzlist"/>
+        <w:numPr>
+          <w:ilvl w:val="0"/>
+          <w:numId w:val="1"/>
+        </w:numPr>
+        <w:rPr>
+          <w:b/>
+          <w:bCs/>
+        </w:rPr>
+      </w:pPr>
+      <w:r>
+        <w:rPr>
+          <w:b/>
+          <w:bCs/>
+        </w:rPr>
+        <w:lastRenderedPageBreak/>
+        <w:t>Loginy :</w:t>
+      </w:r>
+    </w:p>
+    <w:p>
+      <w:pPr>
+        <w:pStyle w:val="Akapitzlist"/>
+      </w:pPr>
+      <w:r>
+        <w:t>W tej encji przechowywane są loginy wszystkich pracowników firmy , aby umożliwić im zalogowanie się do aplikacji</w:t>
+      </w:r>
+      <w:r>
+        <w:t>.</w:t>
+      </w:r>
+      <w:r>
+        <w:t xml:space="preserve"> </w:t>
+      </w:r>
+      <w:r>
+        <w:t>Z</w:t>
+      </w:r>
+      <w:r>
+        <w:t xml:space="preserve"> uwagi na bezpieczeństwo hasła przechowywane są w innej </w:t>
+      </w:r>
+      <w:r>
+        <w:t>encji</w:t>
+      </w:r>
+      <w:r>
+        <w:t xml:space="preserve">. Każda krotka zawiera posiada 2 atrybuty : id_pracownika, login . Np. (355, </w:t>
+      </w:r>
+      <w:r>
+        <w:t xml:space="preserve">Skoczek) =&gt; pracownik o id 355 posiada login Skoczek. </w:t>
+      </w:r>
+    </w:p>
+    <w:p>
+      <w:pPr>
+        <w:pStyle w:val="Akapitzlist"/>
+      </w:pPr>
+      <w:r>
+        <w:t>Atrybuty :</w:t>
+      </w:r>
+    </w:p>
+    <w:p>
+      <w:pPr>
+        <w:pStyle w:val="Akapitzlist"/>
+        <w:numPr>
+          <w:ilvl w:val="0"/>
+          <w:numId w:val="6"/>
+        </w:numPr>
+      </w:pPr>
+      <w:r>
+        <w:t>id_pracownika : jest to nieujemny Integer oraz klucz główny encji. W tym atrybucie przechowywane są numery identyfikacyjne wszystkich pracowników z encji Pracownik.</w:t>
+      </w:r>
+    </w:p>
+    <w:p>
+      <w:pPr>
+        <w:pStyle w:val="Akapitzlist"/>
+        <w:numPr>
+          <w:ilvl w:val="0"/>
+          <w:numId w:val="6"/>
+        </w:numPr>
+      </w:pPr>
+      <w:r>
+        <w:t>login : jest to varchar(90) . W tym atrybucie znajduje się login pracownika.</w:t>
+      </w:r>
+    </w:p>
+    <w:p>
+      <w:pPr>
+        <w:pStyle w:val="Akapitzlist"/>
+        <w:numPr>
+          <w:ilvl w:val="0"/>
+          <w:numId w:val="1"/>
+        </w:numPr>
+        <w:rPr>
+          <w:b/>
+          <w:bCs/>
+        </w:rPr>
+      </w:pPr>
+      <w:r>
+        <w:rPr>
+          <w:b/>
+          <w:bCs/>
+        </w:rPr>
+        <w:t>Hasla :</w:t>
+      </w:r>
+    </w:p>
+    <w:p>
+      <w:pPr>
+        <w:pStyle w:val="Akapitzlist"/>
+      </w:pPr>
+      <w:r>
+        <w:t>W tej encji przechowywane są hasła wszystkich pracowników firmy , aby umożliwić im zalogowanie się do aplikacji. Z uwagi na bezpieczeństwo loginy przechowywane są w innej encji. Każda krotka posiada 2 atrybuty : id_pracownika , hash_hasla.  Np.(355,</w:t>
+      </w:r>
+      <w:bookmarkStart w:id="0" w:name="_Hlk61110769"/>
+      <w:r>
+        <w:t>71ca46a81543dbd0a1435b9683e44f68</w:t>
+      </w:r>
+      <w:bookmarkEnd w:id="0"/>
+      <w:r>
+        <w:t xml:space="preserve">) =&gt; pracownik o id 355 posiada hash_hasla </w:t>
+      </w:r>
+      <w:r>
+        <w:t>71ca46a81543dbd0a1435b9683e44f68</w:t>
+      </w:r>
+      <w:r>
+        <w:t xml:space="preserve">. </w:t>
+      </w:r>
+    </w:p>
+    <w:p>
+      <w:pPr>
+        <w:pStyle w:val="Akapitzlist"/>
+      </w:pPr>
+      <w:r>
+        <w:t>Atrybuty :</w:t>
+      </w:r>
+    </w:p>
+    <w:p>
+      <w:pPr>
+        <w:pStyle w:val="Akapitzlist"/>
+        <w:numPr>
+          <w:ilvl w:val="0"/>
+          <w:numId w:val="7"/>
+        </w:numPr>
+        <w:rPr>
+          <w:b/>
+          <w:bCs/>
+        </w:rPr>
+      </w:pPr>
+      <w:r>
+        <w:t>id_pracownika : jest to nieujemny integer oraz klucz główny encji. W tym atrybucie przechowywane są numery identyfikacyjne wszystkich pracowników z encji Pracownik.</w:t>
+      </w:r>
+    </w:p>
+    <w:p>
+      <w:pPr>
+        <w:pStyle w:val="Akapitzlist"/>
+        <w:numPr>
+          <w:ilvl w:val="0"/>
+          <w:numId w:val="7"/>
+        </w:numPr>
+        <w:rPr>
+          <w:b/>
+          <w:bCs/>
+        </w:rPr>
+      </w:pPr>
+      <w:r>
+        <w:t>hash_hasla : jest to varchar(90). W tym atrybucie znajduje się hash hasła pracownika.</w:t>
+      </w:r>
+    </w:p>
+    <w:p>
+      <w:pPr>
+        <w:pStyle w:val="Akapitzlist"/>
+        <w:numPr>
+          <w:ilvl w:val="0"/>
+          <w:numId w:val="1"/>
+        </w:numPr>
+        <w:rPr>
+          <w:b/>
+          <w:bCs/>
+        </w:rPr>
+      </w:pPr>
+      <w:r>
+        <w:rPr>
+          <w:b/>
+          <w:bCs/>
+        </w:rPr>
+        <w:t xml:space="preserve">Projekty : </w:t>
+      </w:r>
     </w:p>
     <w:p>
       <w:pPr>
@@ -394,9 +645,122 @@
 <file path=word/numbering.xml><?xml version="1.0" encoding="utf-8"?>
 <w:numbering xmlns:wpc="http://schemas.microsoft.com/office/word/2010/wordprocessingCanvas" xmlns:cx="http://schemas.microsoft.com/office/drawing/2014/chartex" xmlns:cx1="http://schemas.microsoft.com/office/drawing/2015/9/8/chartex" xmlns:cx2="http://schemas.microsoft.com/office/drawing/2015/10/21/chartex" xmlns:cx3="http://schemas.microsoft.com/office/drawing/2016/5/9/chartex" xmlns:cx4="http://schemas.microsoft.com/office/drawing/2016/5/10/chartex" xmlns:cx5="http://schemas.microsoft.com/office/drawing/2016/5/11/chartex" xmlns:cx6="http://schemas.microsoft.com/office/drawing/2016/5/12/chartex" xmlns:cx7="http://schemas.microsoft.com/office/drawing/2016/5/13/chartex" xmlns:cx8="http://schemas.microsoft.com/office/drawing/2016/5/14/chartex" xmlns:mc="http://schemas.openxmlformats.org/markup-compatibility/2006" xmlns:aink="http://schemas.microsoft.com/office/drawing/2016/ink" xmlns:am3d="http://schemas.microsoft.com/office/drawing/2017/model3d" xmlns:o="urn:schemas-microsoft-com:office:office" xmlns:r="http://schemas.openxmlformats.org/officeDocument/2006/relationships" xmlns:m="http://schemas.openxmlformats.org/officeDocument/2006/math" xmlns:v="urn:schemas-microsoft-com:vml" xmlns:wp14="http://schemas.microsoft.com/office/word/2010/wordprocessingDrawing" xmlns:wp="http://schemas.openxmlformats.org/drawingml/2006/wordprocessingDrawing" xmlns:w10="urn:schemas-microsoft-com:office:word" xmlns:w="http://schemas.openxmlformats.org/wordprocessingml/2006/main" xmlns:w14="http://schemas.microsoft.com/office/word/2010/wordml" xmlns:w15="http://schemas.microsoft.com/office/word/2012/wordml" xmlns:w16cex="http://schemas.microsoft.com/office/word/2018/wordml/cex" xmlns:w16cid="http://schemas.microsoft.com/office/word/2016/wordml/cid" xmlns:w16="http://schemas.microsoft.com/office/word/2018/wordml" xmlns:w16se="http://schemas.microsoft.com/office/word/2015/wordml/symex" xmlns:wpg="http://schemas.microsoft.com/office/word/2010/wordprocessingGroup" xmlns:wpi="http://schemas.microsoft.com/office/word/2010/wordprocessingInk" xmlns:wne="http://schemas.microsoft.com/office/word/2006/wordml" xmlns:wps="http://schemas.microsoft.com/office/word/2010/wordprocessingShape" mc:Ignorable="w14 w15 w16se w16cid w16 w16cex wp14">
   <w:abstractNum w:abstractNumId="0" w15:restartNumberingAfterBreak="0">
+    <w:nsid w:val="1C9A720A"/>
+    <w:multiLevelType w:val="hybridMultilevel"/>
+    <w:tmpl w:val="96BA098C"/>
+    <w:lvl w:ilvl="0" w:tplc="04150001">
+      <w:start w:val="1"/>
+      <w:numFmt w:val="bullet"/>
+      <w:lvlText w:val=""/>
+      <w:lvlJc w:val="left"/>
+      <w:pPr>
+        <w:ind w:left="1440" w:hanging="360"/>
+      </w:pPr>
+      <w:rPr>
+        <w:rFonts w:ascii="Symbol" w:hAnsi="Symbol" w:hint="default"/>
+      </w:rPr>
+    </w:lvl>
+    <w:lvl w:ilvl="1" w:tplc="04150003" w:tentative="1">
+      <w:start w:val="1"/>
+      <w:numFmt w:val="bullet"/>
+      <w:lvlText w:val="o"/>
+      <w:lvlJc w:val="left"/>
+      <w:pPr>
+        <w:ind w:left="2160" w:hanging="360"/>
+      </w:pPr>
+      <w:rPr>
+        <w:rFonts w:ascii="Courier New" w:hAnsi="Courier New" w:cs="Courier New" w:hint="default"/>
+      </w:rPr>
+    </w:lvl>
+    <w:lvl w:ilvl="2" w:tplc="04150005" w:tentative="1">
+      <w:start w:val="1"/>
+      <w:numFmt w:val="bullet"/>
+      <w:lvlText w:val=""/>
+      <w:lvlJc w:val="left"/>
+      <w:pPr>
+        <w:ind w:left="2880" w:hanging="360"/>
+      </w:pPr>
+      <w:rPr>
+        <w:rFonts w:ascii="Wingdings" w:hAnsi="Wingdings" w:hint="default"/>
+      </w:rPr>
+    </w:lvl>
+    <w:lvl w:ilvl="3" w:tplc="04150001" w:tentative="1">
+      <w:start w:val="1"/>
+      <w:numFmt w:val="bullet"/>
+      <w:lvlText w:val=""/>
+      <w:lvlJc w:val="left"/>
+      <w:pPr>
+        <w:ind w:left="3600" w:hanging="360"/>
+      </w:pPr>
+      <w:rPr>
+        <w:rFonts w:ascii="Symbol" w:hAnsi="Symbol" w:hint="default"/>
+      </w:rPr>
+    </w:lvl>
+    <w:lvl w:ilvl="4" w:tplc="04150003" w:tentative="1">
+      <w:start w:val="1"/>
+      <w:numFmt w:val="bullet"/>
+      <w:lvlText w:val="o"/>
+      <w:lvlJc w:val="left"/>
+      <w:pPr>
+        <w:ind w:left="4320" w:hanging="360"/>
+      </w:pPr>
+      <w:rPr>
+        <w:rFonts w:ascii="Courier New" w:hAnsi="Courier New" w:cs="Courier New" w:hint="default"/>
+      </w:rPr>
+    </w:lvl>
+    <w:lvl w:ilvl="5" w:tplc="04150005" w:tentative="1">
+      <w:start w:val="1"/>
+      <w:numFmt w:val="bullet"/>
+      <w:lvlText w:val=""/>
+      <w:lvlJc w:val="left"/>
+      <w:pPr>
+        <w:ind w:left="5040" w:hanging="360"/>
+      </w:pPr>
+      <w:rPr>
+        <w:rFonts w:ascii="Wingdings" w:hAnsi="Wingdings" w:hint="default"/>
+      </w:rPr>
+    </w:lvl>
+    <w:lvl w:ilvl="6" w:tplc="04150001" w:tentative="1">
+      <w:start w:val="1"/>
+      <w:numFmt w:val="bullet"/>
+      <w:lvlText w:val=""/>
+      <w:lvlJc w:val="left"/>
+      <w:pPr>
+        <w:ind w:left="5760" w:hanging="360"/>
+      </w:pPr>
+      <w:rPr>
+        <w:rFonts w:ascii="Symbol" w:hAnsi="Symbol" w:hint="default"/>
+      </w:rPr>
+    </w:lvl>
+    <w:lvl w:ilvl="7" w:tplc="04150003" w:tentative="1">
+      <w:start w:val="1"/>
+      <w:numFmt w:val="bullet"/>
+      <w:lvlText w:val="o"/>
+      <w:lvlJc w:val="left"/>
+      <w:pPr>
+        <w:ind w:left="6480" w:hanging="360"/>
+      </w:pPr>
+      <w:rPr>
+        <w:rFonts w:ascii="Courier New" w:hAnsi="Courier New" w:cs="Courier New" w:hint="default"/>
+      </w:rPr>
+    </w:lvl>
+    <w:lvl w:ilvl="8" w:tplc="04150005" w:tentative="1">
+      <w:start w:val="1"/>
+      <w:numFmt w:val="bullet"/>
+      <w:lvlText w:val=""/>
+      <w:lvlJc w:val="left"/>
+      <w:pPr>
+        <w:ind w:left="7200" w:hanging="360"/>
+      </w:pPr>
+      <w:rPr>
+        <w:rFonts w:ascii="Wingdings" w:hAnsi="Wingdings" w:hint="default"/>
+      </w:rPr>
+    </w:lvl>
+  </w:abstractNum>
+  <w:abstractNum w:abstractNumId="1" w15:restartNumberingAfterBreak="0">
     <w:nsid w:val="246574D3"/>
     <w:multiLevelType w:val="hybridMultilevel"/>
-    <w:tmpl w:val="1D9E971C"/>
+    <w:tmpl w:val="DE5061D6"/>
     <w:lvl w:ilvl="0" w:tplc="0415000F">
       <w:start w:val="1"/>
       <w:numFmt w:val="decimal"/>
@@ -479,7 +843,233 @@
       </w:pPr>
     </w:lvl>
   </w:abstractNum>
-  <w:abstractNum w:abstractNumId="1" w15:restartNumberingAfterBreak="0">
+  <w:abstractNum w:abstractNumId="2" w15:restartNumberingAfterBreak="0">
+    <w:nsid w:val="43542AD4"/>
+    <w:multiLevelType w:val="hybridMultilevel"/>
+    <w:tmpl w:val="7FF41E76"/>
+    <w:lvl w:ilvl="0" w:tplc="04150001">
+      <w:start w:val="1"/>
+      <w:numFmt w:val="bullet"/>
+      <w:lvlText w:val=""/>
+      <w:lvlJc w:val="left"/>
+      <w:pPr>
+        <w:ind w:left="1440" w:hanging="360"/>
+      </w:pPr>
+      <w:rPr>
+        <w:rFonts w:ascii="Symbol" w:hAnsi="Symbol" w:hint="default"/>
+      </w:rPr>
+    </w:lvl>
+    <w:lvl w:ilvl="1" w:tplc="04150003" w:tentative="1">
+      <w:start w:val="1"/>
+      <w:numFmt w:val="bullet"/>
+      <w:lvlText w:val="o"/>
+      <w:lvlJc w:val="left"/>
+      <w:pPr>
+        <w:ind w:left="2160" w:hanging="360"/>
+      </w:pPr>
+      <w:rPr>
+        <w:rFonts w:ascii="Courier New" w:hAnsi="Courier New" w:cs="Courier New" w:hint="default"/>
+      </w:rPr>
+    </w:lvl>
+    <w:lvl w:ilvl="2" w:tplc="04150005" w:tentative="1">
+      <w:start w:val="1"/>
+      <w:numFmt w:val="bullet"/>
+      <w:lvlText w:val=""/>
+      <w:lvlJc w:val="left"/>
+      <w:pPr>
+        <w:ind w:left="2880" w:hanging="360"/>
+      </w:pPr>
+      <w:rPr>
+        <w:rFonts w:ascii="Wingdings" w:hAnsi="Wingdings" w:hint="default"/>
+      </w:rPr>
+    </w:lvl>
+    <w:lvl w:ilvl="3" w:tplc="04150001" w:tentative="1">
+      <w:start w:val="1"/>
+      <w:numFmt w:val="bullet"/>
+      <w:lvlText w:val=""/>
+      <w:lvlJc w:val="left"/>
+      <w:pPr>
+        <w:ind w:left="3600" w:hanging="360"/>
+      </w:pPr>
+      <w:rPr>
+        <w:rFonts w:ascii="Symbol" w:hAnsi="Symbol" w:hint="default"/>
+      </w:rPr>
+    </w:lvl>
+    <w:lvl w:ilvl="4" w:tplc="04150003" w:tentative="1">
+      <w:start w:val="1"/>
+      <w:numFmt w:val="bullet"/>
+      <w:lvlText w:val="o"/>
+      <w:lvlJc w:val="left"/>
+      <w:pPr>
+        <w:ind w:left="4320" w:hanging="360"/>
+      </w:pPr>
+      <w:rPr>
+        <w:rFonts w:ascii="Courier New" w:hAnsi="Courier New" w:cs="Courier New" w:hint="default"/>
+      </w:rPr>
+    </w:lvl>
+    <w:lvl w:ilvl="5" w:tplc="04150005" w:tentative="1">
+      <w:start w:val="1"/>
+      <w:numFmt w:val="bullet"/>
+      <w:lvlText w:val=""/>
+      <w:lvlJc w:val="left"/>
+      <w:pPr>
+        <w:ind w:left="5040" w:hanging="360"/>
+      </w:pPr>
+      <w:rPr>
+        <w:rFonts w:ascii="Wingdings" w:hAnsi="Wingdings" w:hint="default"/>
+      </w:rPr>
+    </w:lvl>
+    <w:lvl w:ilvl="6" w:tplc="04150001" w:tentative="1">
+      <w:start w:val="1"/>
+      <w:numFmt w:val="bullet"/>
+      <w:lvlText w:val=""/>
+      <w:lvlJc w:val="left"/>
+      <w:pPr>
+        <w:ind w:left="5760" w:hanging="360"/>
+      </w:pPr>
+      <w:rPr>
+        <w:rFonts w:ascii="Symbol" w:hAnsi="Symbol" w:hint="default"/>
+      </w:rPr>
+    </w:lvl>
+    <w:lvl w:ilvl="7" w:tplc="04150003" w:tentative="1">
+      <w:start w:val="1"/>
+      <w:numFmt w:val="bullet"/>
+      <w:lvlText w:val="o"/>
+      <w:lvlJc w:val="left"/>
+      <w:pPr>
+        <w:ind w:left="6480" w:hanging="360"/>
+      </w:pPr>
+      <w:rPr>
+        <w:rFonts w:ascii="Courier New" w:hAnsi="Courier New" w:cs="Courier New" w:hint="default"/>
+      </w:rPr>
+    </w:lvl>
+    <w:lvl w:ilvl="8" w:tplc="04150005" w:tentative="1">
+      <w:start w:val="1"/>
+      <w:numFmt w:val="bullet"/>
+      <w:lvlText w:val=""/>
+      <w:lvlJc w:val="left"/>
+      <w:pPr>
+        <w:ind w:left="7200" w:hanging="360"/>
+      </w:pPr>
+      <w:rPr>
+        <w:rFonts w:ascii="Wingdings" w:hAnsi="Wingdings" w:hint="default"/>
+      </w:rPr>
+    </w:lvl>
+  </w:abstractNum>
+  <w:abstractNum w:abstractNumId="3" w15:restartNumberingAfterBreak="0">
+    <w:nsid w:val="4A031C37"/>
+    <w:multiLevelType w:val="hybridMultilevel"/>
+    <w:tmpl w:val="55F047E4"/>
+    <w:lvl w:ilvl="0" w:tplc="04150001">
+      <w:start w:val="1"/>
+      <w:numFmt w:val="bullet"/>
+      <w:lvlText w:val=""/>
+      <w:lvlJc w:val="left"/>
+      <w:pPr>
+        <w:ind w:left="1440" w:hanging="360"/>
+      </w:pPr>
+      <w:rPr>
+        <w:rFonts w:ascii="Symbol" w:hAnsi="Symbol" w:hint="default"/>
+      </w:rPr>
+    </w:lvl>
+    <w:lvl w:ilvl="1" w:tplc="04150003" w:tentative="1">
+      <w:start w:val="1"/>
+      <w:numFmt w:val="bullet"/>
+      <w:lvlText w:val="o"/>
+      <w:lvlJc w:val="left"/>
+      <w:pPr>
+        <w:ind w:left="2160" w:hanging="360"/>
+      </w:pPr>
+      <w:rPr>
+        <w:rFonts w:ascii="Courier New" w:hAnsi="Courier New" w:cs="Courier New" w:hint="default"/>
+      </w:rPr>
+    </w:lvl>
+    <w:lvl w:ilvl="2" w:tplc="04150005" w:tentative="1">
+      <w:start w:val="1"/>
+      <w:numFmt w:val="bullet"/>
+      <w:lvlText w:val=""/>
+      <w:lvlJc w:val="left"/>
+      <w:pPr>
+        <w:ind w:left="2880" w:hanging="360"/>
+      </w:pPr>
+      <w:rPr>
+        <w:rFonts w:ascii="Wingdings" w:hAnsi="Wingdings" w:hint="default"/>
+      </w:rPr>
+    </w:lvl>
+    <w:lvl w:ilvl="3" w:tplc="04150001" w:tentative="1">
+      <w:start w:val="1"/>
+      <w:numFmt w:val="bullet"/>
+      <w:lvlText w:val=""/>
+      <w:lvlJc w:val="left"/>
+      <w:pPr>
+        <w:ind w:left="3600" w:hanging="360"/>
+      </w:pPr>
+      <w:rPr>
+        <w:rFonts w:ascii="Symbol" w:hAnsi="Symbol" w:hint="default"/>
+      </w:rPr>
+    </w:lvl>
+    <w:lvl w:ilvl="4" w:tplc="04150003" w:tentative="1">
+      <w:start w:val="1"/>
+      <w:numFmt w:val="bullet"/>
+      <w:lvlText w:val="o"/>
+      <w:lvlJc w:val="left"/>
+      <w:pPr>
+        <w:ind w:left="4320" w:hanging="360"/>
+      </w:pPr>
+      <w:rPr>
+        <w:rFonts w:ascii="Courier New" w:hAnsi="Courier New" w:cs="Courier New" w:hint="default"/>
+      </w:rPr>
+    </w:lvl>
+    <w:lvl w:ilvl="5" w:tplc="04150005" w:tentative="1">
+      <w:start w:val="1"/>
+      <w:numFmt w:val="bullet"/>
+      <w:lvlText w:val=""/>
+      <w:lvlJc w:val="left"/>
+      <w:pPr>
+        <w:ind w:left="5040" w:hanging="360"/>
+      </w:pPr>
+      <w:rPr>
+        <w:rFonts w:ascii="Wingdings" w:hAnsi="Wingdings" w:hint="default"/>
+      </w:rPr>
+    </w:lvl>
+    <w:lvl w:ilvl="6" w:tplc="04150001" w:tentative="1">
+      <w:start w:val="1"/>
+      <w:numFmt w:val="bullet"/>
+      <w:lvlText w:val=""/>
+      <w:lvlJc w:val="left"/>
+      <w:pPr>
+        <w:ind w:left="5760" w:hanging="360"/>
+      </w:pPr>
+      <w:rPr>
+        <w:rFonts w:ascii="Symbol" w:hAnsi="Symbol" w:hint="default"/>
+      </w:rPr>
+    </w:lvl>
+    <w:lvl w:ilvl="7" w:tplc="04150003" w:tentative="1">
+      <w:start w:val="1"/>
+      <w:numFmt w:val="bullet"/>
+      <w:lvlText w:val="o"/>
+      <w:lvlJc w:val="left"/>
+      <w:pPr>
+        <w:ind w:left="6480" w:hanging="360"/>
+      </w:pPr>
+      <w:rPr>
+        <w:rFonts w:ascii="Courier New" w:hAnsi="Courier New" w:cs="Courier New" w:hint="default"/>
+      </w:rPr>
+    </w:lvl>
+    <w:lvl w:ilvl="8" w:tplc="04150005" w:tentative="1">
+      <w:start w:val="1"/>
+      <w:numFmt w:val="bullet"/>
+      <w:lvlText w:val=""/>
+      <w:lvlJc w:val="left"/>
+      <w:pPr>
+        <w:ind w:left="7200" w:hanging="360"/>
+      </w:pPr>
+      <w:rPr>
+        <w:rFonts w:ascii="Wingdings" w:hAnsi="Wingdings" w:hint="default"/>
+      </w:rPr>
+    </w:lvl>
+  </w:abstractNum>
+  <w:abstractNum w:abstractNumId="4" w15:restartNumberingAfterBreak="0">
     <w:nsid w:val="630055B0"/>
     <w:multiLevelType w:val="hybridMultilevel"/>
     <w:tmpl w:val="1D721572"/>
@@ -592,7 +1182,7 @@
       </w:rPr>
     </w:lvl>
   </w:abstractNum>
-  <w:abstractNum w:abstractNumId="2" w15:restartNumberingAfterBreak="0">
+  <w:abstractNum w:abstractNumId="5" w15:restartNumberingAfterBreak="0">
     <w:nsid w:val="679D3569"/>
     <w:multiLevelType w:val="hybridMultilevel"/>
     <w:tmpl w:val="7430CFA8"/>
@@ -705,7 +1295,7 @@
       </w:rPr>
     </w:lvl>
   </w:abstractNum>
-  <w:abstractNum w:abstractNumId="3" w15:restartNumberingAfterBreak="0">
+  <w:abstractNum w:abstractNumId="6" w15:restartNumberingAfterBreak="0">
     <w:nsid w:val="74CD28F0"/>
     <w:multiLevelType w:val="hybridMultilevel"/>
     <w:tmpl w:val="9E7A3F30"/>
@@ -819,16 +1409,25 @@
     </w:lvl>
   </w:abstractNum>
   <w:num w:numId="1">
-    <w:abstractNumId w:val="0"/>
+    <w:abstractNumId w:val="1"/>
   </w:num>
   <w:num w:numId="2">
-    <w:abstractNumId w:val="1"/>
+    <w:abstractNumId w:val="4"/>
   </w:num>
   <w:num w:numId="3">
+    <w:abstractNumId w:val="6"/>
+  </w:num>
+  <w:num w:numId="4">
+    <w:abstractNumId w:val="5"/>
+  </w:num>
+  <w:num w:numId="5">
     <w:abstractNumId w:val="3"/>
   </w:num>
-  <w:num w:numId="4">
+  <w:num w:numId="6">
     <w:abstractNumId w:val="2"/>
+  </w:num>
+  <w:num w:numId="7">
+    <w:abstractNumId w:val="0"/>
   </w:num>
 </w:numbering>
 </file>

</xml_diff>

<commit_message>
Opisałem wsyzstkie swoje encje
</commit_message>
<xml_diff>
--- a/Opis_encji.docx
+++ b/Opis_encji.docx
@@ -483,7 +483,7 @@
         <w:t>encji</w:t>
       </w:r>
       <w:r>
-        <w:t xml:space="preserve">. Każda krotka zawiera posiada 2 atrybuty : id_pracownika, login . Np. (355, </w:t>
+        <w:t xml:space="preserve">. Każda krotka  posiada 2 atrybuty : id_pracownika, login . Np. (355, </w:t>
       </w:r>
       <w:r>
         <w:t xml:space="preserve">Skoczek) =&gt; pracownik o id 355 posiada login Skoczek. </w:t>
@@ -621,6 +621,248 @@
           <w:bCs/>
         </w:rPr>
         <w:t xml:space="preserve">Projekty : </w:t>
+      </w:r>
+    </w:p>
+    <w:p>
+      <w:pPr>
+        <w:pStyle w:val="Akapitzlist"/>
+      </w:pPr>
+      <w:r>
+        <w:t xml:space="preserve">W tej encji przechowywane są wszystkie projekty , których  podejmuje bądź podjęła się firma. Każdy projekt dotyczy jednego zlecenia oraz realizowany jest przez jeden zespół. Jednak wiele projektów może dotyczyć tego samego zlecenia oraz jeden zespół może realizować wiele projektów.  Każda krotka posiada 6 atrybutów : id_projektu ,status , zespol, zlecenie, przydzielony_budzet, nazwa_projektu.  Np. (555,Realizowany,382,22,30000,Zaprojektowanie aplikacji bazodanowej) =&gt; Projekt o indeksie 555 jest realizowany przez zespol o indeksie 382 , odnosi się do zlecenia o indeksie 22 oraz przeznaczony na niego tygodniowy budzet wynosi 30000 zł, projekt nazywa się ,,Zaprojektowanie aplikacji bazodanowej". </w:t>
+      </w:r>
+    </w:p>
+    <w:p>
+      <w:pPr>
+        <w:pStyle w:val="Akapitzlist"/>
+      </w:pPr>
+      <w:r>
+        <w:t>Atrybuty :</w:t>
+      </w:r>
+    </w:p>
+    <w:p>
+      <w:pPr>
+        <w:pStyle w:val="Akapitzlist"/>
+        <w:numPr>
+          <w:ilvl w:val="0"/>
+          <w:numId w:val="8"/>
+        </w:numPr>
+      </w:pPr>
+      <w:r>
+        <w:t>id_projektu : jest to nieujemny integer oraz klucz główny encji. Każdy projekt posiada swój własny unikalny numer identyfikacyjny , który przechowywany jest w tym atrybucie.</w:t>
+      </w:r>
+    </w:p>
+    <w:p>
+      <w:pPr>
+        <w:pStyle w:val="Akapitzlist"/>
+        <w:numPr>
+          <w:ilvl w:val="0"/>
+          <w:numId w:val="8"/>
+        </w:numPr>
+      </w:pPr>
+      <w:r>
+        <w:t xml:space="preserve">status : jest to varchar(90) określający status projektu np.: czy projekt został "Porzucony", "Zrealizowany" czy jes "Realizowany" , warto zauważyć , że ponieważ wiele projektów mopże dotyczyć jednego zlecenia może dojść do sytuacji w , której np.: zespoły A B C realizuja odpowiednio projest Q W E dotyczące zlecenia X , następnie po pewnym czasie zespół C jako pierwszy zrealizował swój projekt , status projektu E zmienia się na "Zrealizowany" natomiast projektów Q i W na "Porzucony" </w:t>
+      </w:r>
+    </w:p>
+    <w:p>
+      <w:pPr>
+        <w:pStyle w:val="Akapitzlist"/>
+        <w:numPr>
+          <w:ilvl w:val="0"/>
+          <w:numId w:val="8"/>
+        </w:numPr>
+      </w:pPr>
+      <w:r>
+        <w:t xml:space="preserve">zespol : jest to nieujemny integer oraz klucz obcy encji, atrybut zawiera numer identyfikacyjny zespołu realizującego dany projekt. </w:t>
+      </w:r>
+    </w:p>
+    <w:p>
+      <w:pPr>
+        <w:pStyle w:val="Akapitzlist"/>
+        <w:numPr>
+          <w:ilvl w:val="0"/>
+          <w:numId w:val="8"/>
+        </w:numPr>
+      </w:pPr>
+      <w:r>
+        <w:t>zlecenie : jest to nieujemny integer oraz klucz obcy encji , atrybut zawieta numer identyfikacyjny zlecenia , którego dotyczy projekt.</w:t>
+      </w:r>
+    </w:p>
+    <w:p>
+      <w:pPr>
+        <w:pStyle w:val="Akapitzlist"/>
+        <w:numPr>
+          <w:ilvl w:val="0"/>
+          <w:numId w:val="8"/>
+        </w:numPr>
+      </w:pPr>
+      <w:r>
+        <w:t xml:space="preserve">przydzielony_budzet : jest to nieujemny integer, zawiera informacje o tygodniowym budżecie przydzielonym przez zarządce działu na realizację danego projektu. Suma </w:t>
+      </w:r>
+      <w:r>
+        <w:lastRenderedPageBreak/>
+        <w:t xml:space="preserve">przydzielonych budżetów do projektów realizujących pewne zlecenie nie powinna przekraczać wartości zlecenia.  </w:t>
+      </w:r>
+    </w:p>
+    <w:p>
+      <w:pPr>
+        <w:pStyle w:val="Akapitzlist"/>
+        <w:numPr>
+          <w:ilvl w:val="0"/>
+          <w:numId w:val="8"/>
+        </w:numPr>
+      </w:pPr>
+      <w:r>
+        <w:t>nazwa_projektu : jest to varchar(90) określający nazwę danego projektu.</w:t>
+      </w:r>
+    </w:p>
+    <w:p>
+      <w:pPr>
+        <w:pStyle w:val="Akapitzlist"/>
+        <w:numPr>
+          <w:ilvl w:val="0"/>
+          <w:numId w:val="1"/>
+        </w:numPr>
+        <w:rPr>
+          <w:b/>
+          <w:bCs/>
+        </w:rPr>
+      </w:pPr>
+      <w:r>
+        <w:rPr>
+          <w:b/>
+          <w:bCs/>
+        </w:rPr>
+        <w:t>Zlecenia :</w:t>
+      </w:r>
+    </w:p>
+    <w:p>
+      <w:pPr>
+        <w:pStyle w:val="Akapitzlist"/>
+      </w:pPr>
+      <w:r>
+        <w:t xml:space="preserve">W tej encji przechowywane są wszystkie zlecenia , które przyjęła firma. Każde zlecenie przypisane jest do jednego działu oraz jednego klienta. Każda krotka posiada 4 atrybuty : id_zlecenia , klient , wartosc_zlecenia, dzial. Np. (484,32,40000,3) =&gt; Zlecenie nadaje przez klienta 32 o wartosci 40000 zł przypisane do działu o indeksie 3. </w:t>
+      </w:r>
+    </w:p>
+    <w:p>
+      <w:pPr>
+        <w:pStyle w:val="Akapitzlist"/>
+      </w:pPr>
+      <w:r>
+        <w:t>Atrybuty :</w:t>
+      </w:r>
+    </w:p>
+    <w:p>
+      <w:pPr>
+        <w:pStyle w:val="Akapitzlist"/>
+        <w:numPr>
+          <w:ilvl w:val="0"/>
+          <w:numId w:val="9"/>
+        </w:numPr>
+      </w:pPr>
+      <w:r>
+        <w:t>id_zlecenia : jest to nieujemny integer oraz klucz główny encji</w:t>
+      </w:r>
+      <w:r>
+        <w:t>. Każde zlecenie posiada swój własny unikalny numer identyfikacyjny , który przechowywany jest w tym atrybucie.</w:t>
+      </w:r>
+    </w:p>
+    <w:p>
+      <w:pPr>
+        <w:pStyle w:val="Akapitzlist"/>
+        <w:numPr>
+          <w:ilvl w:val="0"/>
+          <w:numId w:val="9"/>
+        </w:numPr>
+      </w:pPr>
+      <w:r>
+        <w:t>klient : jest to nieujemny integer oraz klucz obcy encji. Każde zlecenie przypisane jest do jednego klienta , którego numer identyfikacyjny zapisany jest w atrybucie klient.</w:t>
+      </w:r>
+    </w:p>
+    <w:p>
+      <w:pPr>
+        <w:pStyle w:val="Akapitzlist"/>
+        <w:numPr>
+          <w:ilvl w:val="0"/>
+          <w:numId w:val="9"/>
+        </w:numPr>
+      </w:pPr>
+      <w:r>
+        <w:t xml:space="preserve">wartość_zlecenia : jest to integer , okreslający na początku  ile klient zapłacił za zlecenie następnie  wartość tego atrybutu jest zmniejszana co tydzień o sumę budżetów wszystkich projektów dotyczących tego zlecenia. </w:t>
+      </w:r>
+    </w:p>
+    <w:p>
+      <w:pPr>
+        <w:pStyle w:val="Akapitzlist"/>
+        <w:numPr>
+          <w:ilvl w:val="0"/>
+          <w:numId w:val="9"/>
+        </w:numPr>
+      </w:pPr>
+      <w:r>
+        <w:t>dzial : jest to nieujemny integer oraz klucz obcy encji. Każde zlecenie przypisane jest do konkretnego działu , którego numer identyfikacyjny zapisane jest w atrybucie dział.</w:t>
+      </w:r>
+    </w:p>
+    <w:p>
+      <w:pPr>
+        <w:pStyle w:val="Akapitzlist"/>
+        <w:numPr>
+          <w:ilvl w:val="0"/>
+          <w:numId w:val="1"/>
+        </w:numPr>
+        <w:rPr>
+          <w:b/>
+          <w:bCs/>
+        </w:rPr>
+      </w:pPr>
+      <w:r>
+        <w:rPr>
+          <w:b/>
+          <w:bCs/>
+        </w:rPr>
+        <w:t>Klienci :</w:t>
+      </w:r>
+    </w:p>
+    <w:p>
+      <w:pPr>
+        <w:pStyle w:val="Akapitzlist"/>
+      </w:pPr>
+      <w:r>
+        <w:t>W tej encji przechowywane są informacje o wszystkich klientach , którzy nawiazali współpracę z firmą</w:t>
+      </w:r>
+      <w:r>
+        <w:t xml:space="preserve">. Każda krotka posiada 2 atrybuty : id_klienta , nazwa_klienta. Np. (33, Znana Firma Informatyczna)  =&gt; firma nawiazała współpracę z klientem nazywającym się "Znana Firma Informatyczna" i przydzieliła mu id_klienta = 33. </w:t>
+      </w:r>
+    </w:p>
+    <w:p>
+      <w:pPr>
+        <w:pStyle w:val="Akapitzlist"/>
+      </w:pPr>
+      <w:r>
+        <w:t>Atrybuty :</w:t>
+      </w:r>
+    </w:p>
+    <w:p>
+      <w:pPr>
+        <w:pStyle w:val="Akapitzlist"/>
+        <w:numPr>
+          <w:ilvl w:val="0"/>
+          <w:numId w:val="10"/>
+        </w:numPr>
+      </w:pPr>
+      <w:r>
+        <w:t>id_klienta : jest to nieujemny integer oraz klucz główny encji. Każdy klient posiada swój własny unikalny numer identyfikacyjny który przechowywany jest w tym atrybucie.</w:t>
+      </w:r>
+    </w:p>
+    <w:p>
+      <w:pPr>
+        <w:pStyle w:val="Akapitzlist"/>
+        <w:numPr>
+          <w:ilvl w:val="0"/>
+          <w:numId w:val="10"/>
+        </w:numPr>
+      </w:pPr>
+      <w:r>
+        <w:t xml:space="preserve">nazwa_klienta : jest to varchar(90). W tym atrybucie znajduje się nazwa klienta , może być to osoba prywatna "Nazwisko Imie" jak i firma "Nazwa Firmy". </w:t>
       </w:r>
     </w:p>
     <w:p>
@@ -760,7 +1002,7 @@
   <w:abstractNum w:abstractNumId="1" w15:restartNumberingAfterBreak="0">
     <w:nsid w:val="246574D3"/>
     <w:multiLevelType w:val="hybridMultilevel"/>
-    <w:tmpl w:val="DE5061D6"/>
+    <w:tmpl w:val="0CE2B00E"/>
     <w:lvl w:ilvl="0" w:tplc="0415000F">
       <w:start w:val="1"/>
       <w:numFmt w:val="decimal"/>
@@ -844,6 +1086,232 @@
     </w:lvl>
   </w:abstractNum>
   <w:abstractNum w:abstractNumId="2" w15:restartNumberingAfterBreak="0">
+    <w:nsid w:val="270E79CC"/>
+    <w:multiLevelType w:val="hybridMultilevel"/>
+    <w:tmpl w:val="BBB82BB2"/>
+    <w:lvl w:ilvl="0" w:tplc="04150001">
+      <w:start w:val="1"/>
+      <w:numFmt w:val="bullet"/>
+      <w:lvlText w:val=""/>
+      <w:lvlJc w:val="left"/>
+      <w:pPr>
+        <w:ind w:left="1440" w:hanging="360"/>
+      </w:pPr>
+      <w:rPr>
+        <w:rFonts w:ascii="Symbol" w:hAnsi="Symbol" w:hint="default"/>
+      </w:rPr>
+    </w:lvl>
+    <w:lvl w:ilvl="1" w:tplc="04150003" w:tentative="1">
+      <w:start w:val="1"/>
+      <w:numFmt w:val="bullet"/>
+      <w:lvlText w:val="o"/>
+      <w:lvlJc w:val="left"/>
+      <w:pPr>
+        <w:ind w:left="2160" w:hanging="360"/>
+      </w:pPr>
+      <w:rPr>
+        <w:rFonts w:ascii="Courier New" w:hAnsi="Courier New" w:cs="Courier New" w:hint="default"/>
+      </w:rPr>
+    </w:lvl>
+    <w:lvl w:ilvl="2" w:tplc="04150005" w:tentative="1">
+      <w:start w:val="1"/>
+      <w:numFmt w:val="bullet"/>
+      <w:lvlText w:val=""/>
+      <w:lvlJc w:val="left"/>
+      <w:pPr>
+        <w:ind w:left="2880" w:hanging="360"/>
+      </w:pPr>
+      <w:rPr>
+        <w:rFonts w:ascii="Wingdings" w:hAnsi="Wingdings" w:hint="default"/>
+      </w:rPr>
+    </w:lvl>
+    <w:lvl w:ilvl="3" w:tplc="04150001" w:tentative="1">
+      <w:start w:val="1"/>
+      <w:numFmt w:val="bullet"/>
+      <w:lvlText w:val=""/>
+      <w:lvlJc w:val="left"/>
+      <w:pPr>
+        <w:ind w:left="3600" w:hanging="360"/>
+      </w:pPr>
+      <w:rPr>
+        <w:rFonts w:ascii="Symbol" w:hAnsi="Symbol" w:hint="default"/>
+      </w:rPr>
+    </w:lvl>
+    <w:lvl w:ilvl="4" w:tplc="04150003" w:tentative="1">
+      <w:start w:val="1"/>
+      <w:numFmt w:val="bullet"/>
+      <w:lvlText w:val="o"/>
+      <w:lvlJc w:val="left"/>
+      <w:pPr>
+        <w:ind w:left="4320" w:hanging="360"/>
+      </w:pPr>
+      <w:rPr>
+        <w:rFonts w:ascii="Courier New" w:hAnsi="Courier New" w:cs="Courier New" w:hint="default"/>
+      </w:rPr>
+    </w:lvl>
+    <w:lvl w:ilvl="5" w:tplc="04150005" w:tentative="1">
+      <w:start w:val="1"/>
+      <w:numFmt w:val="bullet"/>
+      <w:lvlText w:val=""/>
+      <w:lvlJc w:val="left"/>
+      <w:pPr>
+        <w:ind w:left="5040" w:hanging="360"/>
+      </w:pPr>
+      <w:rPr>
+        <w:rFonts w:ascii="Wingdings" w:hAnsi="Wingdings" w:hint="default"/>
+      </w:rPr>
+    </w:lvl>
+    <w:lvl w:ilvl="6" w:tplc="04150001" w:tentative="1">
+      <w:start w:val="1"/>
+      <w:numFmt w:val="bullet"/>
+      <w:lvlText w:val=""/>
+      <w:lvlJc w:val="left"/>
+      <w:pPr>
+        <w:ind w:left="5760" w:hanging="360"/>
+      </w:pPr>
+      <w:rPr>
+        <w:rFonts w:ascii="Symbol" w:hAnsi="Symbol" w:hint="default"/>
+      </w:rPr>
+    </w:lvl>
+    <w:lvl w:ilvl="7" w:tplc="04150003" w:tentative="1">
+      <w:start w:val="1"/>
+      <w:numFmt w:val="bullet"/>
+      <w:lvlText w:val="o"/>
+      <w:lvlJc w:val="left"/>
+      <w:pPr>
+        <w:ind w:left="6480" w:hanging="360"/>
+      </w:pPr>
+      <w:rPr>
+        <w:rFonts w:ascii="Courier New" w:hAnsi="Courier New" w:cs="Courier New" w:hint="default"/>
+      </w:rPr>
+    </w:lvl>
+    <w:lvl w:ilvl="8" w:tplc="04150005" w:tentative="1">
+      <w:start w:val="1"/>
+      <w:numFmt w:val="bullet"/>
+      <w:lvlText w:val=""/>
+      <w:lvlJc w:val="left"/>
+      <w:pPr>
+        <w:ind w:left="7200" w:hanging="360"/>
+      </w:pPr>
+      <w:rPr>
+        <w:rFonts w:ascii="Wingdings" w:hAnsi="Wingdings" w:hint="default"/>
+      </w:rPr>
+    </w:lvl>
+  </w:abstractNum>
+  <w:abstractNum w:abstractNumId="3" w15:restartNumberingAfterBreak="0">
+    <w:nsid w:val="31914708"/>
+    <w:multiLevelType w:val="hybridMultilevel"/>
+    <w:tmpl w:val="A58C8594"/>
+    <w:lvl w:ilvl="0" w:tplc="04150001">
+      <w:start w:val="1"/>
+      <w:numFmt w:val="bullet"/>
+      <w:lvlText w:val=""/>
+      <w:lvlJc w:val="left"/>
+      <w:pPr>
+        <w:ind w:left="1440" w:hanging="360"/>
+      </w:pPr>
+      <w:rPr>
+        <w:rFonts w:ascii="Symbol" w:hAnsi="Symbol" w:hint="default"/>
+      </w:rPr>
+    </w:lvl>
+    <w:lvl w:ilvl="1" w:tplc="04150003" w:tentative="1">
+      <w:start w:val="1"/>
+      <w:numFmt w:val="bullet"/>
+      <w:lvlText w:val="o"/>
+      <w:lvlJc w:val="left"/>
+      <w:pPr>
+        <w:ind w:left="2160" w:hanging="360"/>
+      </w:pPr>
+      <w:rPr>
+        <w:rFonts w:ascii="Courier New" w:hAnsi="Courier New" w:cs="Courier New" w:hint="default"/>
+      </w:rPr>
+    </w:lvl>
+    <w:lvl w:ilvl="2" w:tplc="04150005" w:tentative="1">
+      <w:start w:val="1"/>
+      <w:numFmt w:val="bullet"/>
+      <w:lvlText w:val=""/>
+      <w:lvlJc w:val="left"/>
+      <w:pPr>
+        <w:ind w:left="2880" w:hanging="360"/>
+      </w:pPr>
+      <w:rPr>
+        <w:rFonts w:ascii="Wingdings" w:hAnsi="Wingdings" w:hint="default"/>
+      </w:rPr>
+    </w:lvl>
+    <w:lvl w:ilvl="3" w:tplc="04150001" w:tentative="1">
+      <w:start w:val="1"/>
+      <w:numFmt w:val="bullet"/>
+      <w:lvlText w:val=""/>
+      <w:lvlJc w:val="left"/>
+      <w:pPr>
+        <w:ind w:left="3600" w:hanging="360"/>
+      </w:pPr>
+      <w:rPr>
+        <w:rFonts w:ascii="Symbol" w:hAnsi="Symbol" w:hint="default"/>
+      </w:rPr>
+    </w:lvl>
+    <w:lvl w:ilvl="4" w:tplc="04150003" w:tentative="1">
+      <w:start w:val="1"/>
+      <w:numFmt w:val="bullet"/>
+      <w:lvlText w:val="o"/>
+      <w:lvlJc w:val="left"/>
+      <w:pPr>
+        <w:ind w:left="4320" w:hanging="360"/>
+      </w:pPr>
+      <w:rPr>
+        <w:rFonts w:ascii="Courier New" w:hAnsi="Courier New" w:cs="Courier New" w:hint="default"/>
+      </w:rPr>
+    </w:lvl>
+    <w:lvl w:ilvl="5" w:tplc="04150005" w:tentative="1">
+      <w:start w:val="1"/>
+      <w:numFmt w:val="bullet"/>
+      <w:lvlText w:val=""/>
+      <w:lvlJc w:val="left"/>
+      <w:pPr>
+        <w:ind w:left="5040" w:hanging="360"/>
+      </w:pPr>
+      <w:rPr>
+        <w:rFonts w:ascii="Wingdings" w:hAnsi="Wingdings" w:hint="default"/>
+      </w:rPr>
+    </w:lvl>
+    <w:lvl w:ilvl="6" w:tplc="04150001" w:tentative="1">
+      <w:start w:val="1"/>
+      <w:numFmt w:val="bullet"/>
+      <w:lvlText w:val=""/>
+      <w:lvlJc w:val="left"/>
+      <w:pPr>
+        <w:ind w:left="5760" w:hanging="360"/>
+      </w:pPr>
+      <w:rPr>
+        <w:rFonts w:ascii="Symbol" w:hAnsi="Symbol" w:hint="default"/>
+      </w:rPr>
+    </w:lvl>
+    <w:lvl w:ilvl="7" w:tplc="04150003" w:tentative="1">
+      <w:start w:val="1"/>
+      <w:numFmt w:val="bullet"/>
+      <w:lvlText w:val="o"/>
+      <w:lvlJc w:val="left"/>
+      <w:pPr>
+        <w:ind w:left="6480" w:hanging="360"/>
+      </w:pPr>
+      <w:rPr>
+        <w:rFonts w:ascii="Courier New" w:hAnsi="Courier New" w:cs="Courier New" w:hint="default"/>
+      </w:rPr>
+    </w:lvl>
+    <w:lvl w:ilvl="8" w:tplc="04150005" w:tentative="1">
+      <w:start w:val="1"/>
+      <w:numFmt w:val="bullet"/>
+      <w:lvlText w:val=""/>
+      <w:lvlJc w:val="left"/>
+      <w:pPr>
+        <w:ind w:left="7200" w:hanging="360"/>
+      </w:pPr>
+      <w:rPr>
+        <w:rFonts w:ascii="Wingdings" w:hAnsi="Wingdings" w:hint="default"/>
+      </w:rPr>
+    </w:lvl>
+  </w:abstractNum>
+  <w:abstractNum w:abstractNumId="4" w15:restartNumberingAfterBreak="0">
     <w:nsid w:val="43542AD4"/>
     <w:multiLevelType w:val="hybridMultilevel"/>
     <w:tmpl w:val="7FF41E76"/>
@@ -956,7 +1424,7 @@
       </w:rPr>
     </w:lvl>
   </w:abstractNum>
-  <w:abstractNum w:abstractNumId="3" w15:restartNumberingAfterBreak="0">
+  <w:abstractNum w:abstractNumId="5" w15:restartNumberingAfterBreak="0">
     <w:nsid w:val="4A031C37"/>
     <w:multiLevelType w:val="hybridMultilevel"/>
     <w:tmpl w:val="55F047E4"/>
@@ -1069,7 +1537,120 @@
       </w:rPr>
     </w:lvl>
   </w:abstractNum>
-  <w:abstractNum w:abstractNumId="4" w15:restartNumberingAfterBreak="0">
+  <w:abstractNum w:abstractNumId="6" w15:restartNumberingAfterBreak="0">
+    <w:nsid w:val="4C534B57"/>
+    <w:multiLevelType w:val="hybridMultilevel"/>
+    <w:tmpl w:val="217E3D44"/>
+    <w:lvl w:ilvl="0" w:tplc="04150001">
+      <w:start w:val="1"/>
+      <w:numFmt w:val="bullet"/>
+      <w:lvlText w:val=""/>
+      <w:lvlJc w:val="left"/>
+      <w:pPr>
+        <w:ind w:left="1440" w:hanging="360"/>
+      </w:pPr>
+      <w:rPr>
+        <w:rFonts w:ascii="Symbol" w:hAnsi="Symbol" w:hint="default"/>
+      </w:rPr>
+    </w:lvl>
+    <w:lvl w:ilvl="1" w:tplc="04150003" w:tentative="1">
+      <w:start w:val="1"/>
+      <w:numFmt w:val="bullet"/>
+      <w:lvlText w:val="o"/>
+      <w:lvlJc w:val="left"/>
+      <w:pPr>
+        <w:ind w:left="2160" w:hanging="360"/>
+      </w:pPr>
+      <w:rPr>
+        <w:rFonts w:ascii="Courier New" w:hAnsi="Courier New" w:cs="Courier New" w:hint="default"/>
+      </w:rPr>
+    </w:lvl>
+    <w:lvl w:ilvl="2" w:tplc="04150005" w:tentative="1">
+      <w:start w:val="1"/>
+      <w:numFmt w:val="bullet"/>
+      <w:lvlText w:val=""/>
+      <w:lvlJc w:val="left"/>
+      <w:pPr>
+        <w:ind w:left="2880" w:hanging="360"/>
+      </w:pPr>
+      <w:rPr>
+        <w:rFonts w:ascii="Wingdings" w:hAnsi="Wingdings" w:hint="default"/>
+      </w:rPr>
+    </w:lvl>
+    <w:lvl w:ilvl="3" w:tplc="04150001" w:tentative="1">
+      <w:start w:val="1"/>
+      <w:numFmt w:val="bullet"/>
+      <w:lvlText w:val=""/>
+      <w:lvlJc w:val="left"/>
+      <w:pPr>
+        <w:ind w:left="3600" w:hanging="360"/>
+      </w:pPr>
+      <w:rPr>
+        <w:rFonts w:ascii="Symbol" w:hAnsi="Symbol" w:hint="default"/>
+      </w:rPr>
+    </w:lvl>
+    <w:lvl w:ilvl="4" w:tplc="04150003" w:tentative="1">
+      <w:start w:val="1"/>
+      <w:numFmt w:val="bullet"/>
+      <w:lvlText w:val="o"/>
+      <w:lvlJc w:val="left"/>
+      <w:pPr>
+        <w:ind w:left="4320" w:hanging="360"/>
+      </w:pPr>
+      <w:rPr>
+        <w:rFonts w:ascii="Courier New" w:hAnsi="Courier New" w:cs="Courier New" w:hint="default"/>
+      </w:rPr>
+    </w:lvl>
+    <w:lvl w:ilvl="5" w:tplc="04150005" w:tentative="1">
+      <w:start w:val="1"/>
+      <w:numFmt w:val="bullet"/>
+      <w:lvlText w:val=""/>
+      <w:lvlJc w:val="left"/>
+      <w:pPr>
+        <w:ind w:left="5040" w:hanging="360"/>
+      </w:pPr>
+      <w:rPr>
+        <w:rFonts w:ascii="Wingdings" w:hAnsi="Wingdings" w:hint="default"/>
+      </w:rPr>
+    </w:lvl>
+    <w:lvl w:ilvl="6" w:tplc="04150001" w:tentative="1">
+      <w:start w:val="1"/>
+      <w:numFmt w:val="bullet"/>
+      <w:lvlText w:val=""/>
+      <w:lvlJc w:val="left"/>
+      <w:pPr>
+        <w:ind w:left="5760" w:hanging="360"/>
+      </w:pPr>
+      <w:rPr>
+        <w:rFonts w:ascii="Symbol" w:hAnsi="Symbol" w:hint="default"/>
+      </w:rPr>
+    </w:lvl>
+    <w:lvl w:ilvl="7" w:tplc="04150003" w:tentative="1">
+      <w:start w:val="1"/>
+      <w:numFmt w:val="bullet"/>
+      <w:lvlText w:val="o"/>
+      <w:lvlJc w:val="left"/>
+      <w:pPr>
+        <w:ind w:left="6480" w:hanging="360"/>
+      </w:pPr>
+      <w:rPr>
+        <w:rFonts w:ascii="Courier New" w:hAnsi="Courier New" w:cs="Courier New" w:hint="default"/>
+      </w:rPr>
+    </w:lvl>
+    <w:lvl w:ilvl="8" w:tplc="04150005" w:tentative="1">
+      <w:start w:val="1"/>
+      <w:numFmt w:val="bullet"/>
+      <w:lvlText w:val=""/>
+      <w:lvlJc w:val="left"/>
+      <w:pPr>
+        <w:ind w:left="7200" w:hanging="360"/>
+      </w:pPr>
+      <w:rPr>
+        <w:rFonts w:ascii="Wingdings" w:hAnsi="Wingdings" w:hint="default"/>
+      </w:rPr>
+    </w:lvl>
+  </w:abstractNum>
+  <w:abstractNum w:abstractNumId="7" w15:restartNumberingAfterBreak="0">
     <w:nsid w:val="630055B0"/>
     <w:multiLevelType w:val="hybridMultilevel"/>
     <w:tmpl w:val="1D721572"/>
@@ -1182,7 +1763,7 @@
       </w:rPr>
     </w:lvl>
   </w:abstractNum>
-  <w:abstractNum w:abstractNumId="5" w15:restartNumberingAfterBreak="0">
+  <w:abstractNum w:abstractNumId="8" w15:restartNumberingAfterBreak="0">
     <w:nsid w:val="679D3569"/>
     <w:multiLevelType w:val="hybridMultilevel"/>
     <w:tmpl w:val="7430CFA8"/>
@@ -1295,7 +1876,7 @@
       </w:rPr>
     </w:lvl>
   </w:abstractNum>
-  <w:abstractNum w:abstractNumId="6" w15:restartNumberingAfterBreak="0">
+  <w:abstractNum w:abstractNumId="9" w15:restartNumberingAfterBreak="0">
     <w:nsid w:val="74CD28F0"/>
     <w:multiLevelType w:val="hybridMultilevel"/>
     <w:tmpl w:val="9E7A3F30"/>
@@ -1412,22 +1993,31 @@
     <w:abstractNumId w:val="1"/>
   </w:num>
   <w:num w:numId="2">
-    <w:abstractNumId w:val="4"/>
+    <w:abstractNumId w:val="7"/>
   </w:num>
   <w:num w:numId="3">
-    <w:abstractNumId w:val="6"/>
+    <w:abstractNumId w:val="9"/>
   </w:num>
   <w:num w:numId="4">
+    <w:abstractNumId w:val="8"/>
+  </w:num>
+  <w:num w:numId="5">
     <w:abstractNumId w:val="5"/>
   </w:num>
-  <w:num w:numId="5">
-    <w:abstractNumId w:val="3"/>
-  </w:num>
   <w:num w:numId="6">
-    <w:abstractNumId w:val="2"/>
+    <w:abstractNumId w:val="4"/>
   </w:num>
   <w:num w:numId="7">
     <w:abstractNumId w:val="0"/>
+  </w:num>
+  <w:num w:numId="8">
+    <w:abstractNumId w:val="3"/>
+  </w:num>
+  <w:num w:numId="9">
+    <w:abstractNumId w:val="2"/>
+  </w:num>
+  <w:num w:numId="10">
+    <w:abstractNumId w:val="6"/>
   </w:num>
 </w:numbering>
 </file>

</xml_diff>